<commit_message>
Edits in Introduction; added list of action items
</commit_message>
<xml_diff>
--- a/docs/papers/release/Response - Review Nat Biotechnology 2010.docx
+++ b/docs/papers/release/Response - Review Nat Biotechnology 2010.docx
@@ -2951,7 +2951,7 @@
       </w:r>
     </w:p>
   </w:comment>
-  <w:comment w:id="1" w:author="Bjoern Peters" w:date="2011-06-15T16:17:00Z" w:initials="BP">
+  <w:comment w:id="1" w:author="Bjoern Peters" w:date="2011-06-16T19:29:00Z" w:initials="BP">
     <w:p>
       <w:pPr>
         <w:pStyle w:val="CommentText"/>
@@ -2963,7 +2963,16 @@
         <w:annotationRef/>
       </w:r>
       <w:r>
-        <w:t>AI: AR</w:t>
+        <w:t>AI</w:t>
+      </w:r>
+      <w:r>
+        <w:t>_2</w:t>
+      </w:r>
+      <w:r>
+        <w:t xml:space="preserve">: </w:t>
+      </w:r>
+      <w:r>
+        <w:t>Alan R</w:t>
       </w:r>
     </w:p>
   </w:comment>
@@ -3127,7 +3136,7 @@
       </w:r>
     </w:p>
   </w:comment>
-  <w:comment w:id="12" w:author="Bjoern Peters" w:date="2011-06-15T18:15:00Z" w:initials="BP">
+  <w:comment w:id="12" w:author="Bjoern Peters" w:date="2011-06-16T19:34:00Z" w:initials="BP">
     <w:p>
       <w:pPr>
         <w:pStyle w:val="CommentText"/>
@@ -3138,9 +3147,12 @@
         </w:rPr>
         <w:annotationRef/>
       </w:r>
+      <w:r>
+        <w:t>AI_3</w:t>
+      </w:r>
       <w:proofErr w:type="gramStart"/>
       <w:r>
-        <w:t>AI ?</w:t>
+        <w:t>, ?</w:t>
       </w:r>
       <w:proofErr w:type="gramEnd"/>
       <w:r>
@@ -3148,7 +3160,7 @@
       </w:r>
     </w:p>
   </w:comment>
-  <w:comment w:id="13" w:author="Bjoern Peters" w:date="2011-06-15T18:18:00Z" w:initials="BP">
+  <w:comment w:id="13" w:author="Bjoern Peters" w:date="2011-06-16T19:36:00Z" w:initials="BP">
     <w:p>
       <w:pPr>
         <w:pStyle w:val="CommentText"/>
@@ -3159,11 +3171,12 @@
         </w:rPr>
         <w:annotationRef/>
       </w:r>
-      <w:proofErr w:type="gramStart"/>
-      <w:r>
-        <w:t>AI ?</w:t>
-      </w:r>
-      <w:proofErr w:type="gramEnd"/>
+      <w:r>
+        <w:t>AI</w:t>
+      </w:r>
+      <w:r>
+        <w:t>_3</w:t>
+      </w:r>
       <w:r>
         <w:t xml:space="preserve"> – include in above</w:t>
       </w:r>

</xml_diff>

<commit_message>
discussed and assigned action items
</commit_message>
<xml_diff>
--- a/docs/papers/release/Response - Review Nat Biotechnology 2010.docx
+++ b/docs/papers/release/Response - Review Nat Biotechnology 2010.docx
@@ -2896,7 +2896,21 @@
       </w:r>
       <w:proofErr w:type="gramEnd"/>
       <w:r>
-        <w:t xml:space="preserve"> more about IAO, UO, ECO as examples of further subdividing the domain while guaranteeing interoperability].</w:t>
+        <w:t xml:space="preserve"> more about IAO, UO, ECO as examples of further subdividing the domain while guaranteeing </w:t>
+      </w:r>
+      <w:commentRangeStart w:id="22"/>
+      <w:r>
+        <w:t>interoperability</w:t>
+      </w:r>
+      <w:commentRangeEnd w:id="22"/>
+      <w:r>
+        <w:rPr>
+          <w:rStyle w:val="CommentReference"/>
+        </w:rPr>
+        <w:commentReference w:id="22"/>
+      </w:r>
+      <w:r>
+        <w:t>].</w:t>
       </w:r>
       <w:commentRangeEnd w:id="21"/>
       <w:r>
@@ -2935,7 +2949,7 @@
 
 <file path=word/comments.xml><?xml version="1.0" encoding="utf-8"?>
 <w:comments xmlns:ve="http://schemas.openxmlformats.org/markup-compatibility/2006" xmlns:o="urn:schemas-microsoft-com:office:office" xmlns:r="http://schemas.openxmlformats.org/officeDocument/2006/relationships" xmlns:m="http://schemas.openxmlformats.org/officeDocument/2006/math" xmlns:v="urn:schemas-microsoft-com:vml" xmlns:wp="http://schemas.openxmlformats.org/drawingml/2006/wordprocessingDrawing" xmlns:w10="urn:schemas-microsoft-com:office:word" xmlns:w="http://schemas.openxmlformats.org/wordprocessingml/2006/main" xmlns:wne="http://schemas.microsoft.com/office/word/2006/wordml">
-  <w:comment w:id="0" w:author="Bjoern Peters" w:date="2011-06-15T16:16:00Z" w:initials="BP">
+  <w:comment w:id="0" w:author="Bjoern Peters" w:date="2011-06-20T08:49:00Z" w:initials="BP">
     <w:p>
       <w:pPr>
         <w:pStyle w:val="CommentText"/>
@@ -2947,11 +2961,14 @@
         <w:annotationRef/>
       </w:r>
       <w:r>
+        <w:t xml:space="preserve">AI: BP. </w:t>
+      </w:r>
+      <w:r>
         <w:t>To be added with applications or after as separate section</w:t>
       </w:r>
     </w:p>
   </w:comment>
-  <w:comment w:id="1" w:author="Bjoern Peters" w:date="2011-06-16T19:29:00Z" w:initials="BP">
+  <w:comment w:id="1" w:author="Bjoern Peters" w:date="2011-06-20T08:53:00Z" w:initials="BP">
     <w:p>
       <w:pPr>
         <w:pStyle w:val="CommentText"/>
@@ -2974,9 +2991,20 @@
       <w:r>
         <w:t>Alan R</w:t>
       </w:r>
+      <w:r>
+        <w:t xml:space="preserve">, </w:t>
+      </w:r>
+      <w:proofErr w:type="spellStart"/>
+      <w:r>
+        <w:t>Lariss</w:t>
+      </w:r>
+      <w:proofErr w:type="spellEnd"/>
+      <w:r>
+        <w:t>?</w:t>
+      </w:r>
     </w:p>
   </w:comment>
-  <w:comment w:id="2" w:author="Bjoern Peters" w:date="2011-06-15T16:20:00Z" w:initials="BP">
+  <w:comment w:id="2" w:author="Bjoern Peters" w:date="2011-06-20T08:54:00Z" w:initials="BP">
     <w:p>
       <w:pPr>
         <w:pStyle w:val="CommentText"/>
@@ -2988,7 +3016,7 @@
         <w:annotationRef/>
       </w:r>
       <w:r>
-        <w:t>ADD</w:t>
+        <w:t>AI: BP</w:t>
       </w:r>
     </w:p>
   </w:comment>
@@ -3008,7 +3036,7 @@
       </w:r>
     </w:p>
   </w:comment>
-  <w:comment w:id="4" w:author="Bjoern Peters" w:date="2011-06-15T16:57:00Z" w:initials="BP">
+  <w:comment w:id="4" w:author="Bjoern Peters" w:date="2011-06-20T08:57:00Z" w:initials="BP">
     <w:p>
       <w:pPr>
         <w:pStyle w:val="CommentText"/>
@@ -3020,7 +3048,10 @@
         <w:annotationRef/>
       </w:r>
       <w:r>
-        <w:t xml:space="preserve">Help? </w:t>
+        <w:t>AI: Jessica Turner</w:t>
+      </w:r>
+      <w:r>
+        <w:t xml:space="preserve"> </w:t>
       </w:r>
     </w:p>
   </w:comment>
@@ -3040,7 +3071,7 @@
       </w:r>
     </w:p>
   </w:comment>
-  <w:comment w:id="6" w:author="Bjoern Peters" w:date="2011-06-15T17:10:00Z" w:initials="BP">
+  <w:comment w:id="6" w:author="Bjoern Peters" w:date="2011-06-20T08:58:00Z" w:initials="BP">
     <w:p>
       <w:pPr>
         <w:pStyle w:val="CommentText"/>
@@ -3052,11 +3083,30 @@
         <w:annotationRef/>
       </w:r>
       <w:r>
-        <w:t xml:space="preserve">AI? Update in Endnote, titles are missing. </w:t>
+        <w:t>AI</w:t>
+      </w:r>
+      <w:r>
+        <w:t xml:space="preserve">: </w:t>
+      </w:r>
+      <w:proofErr w:type="spellStart"/>
+      <w:proofErr w:type="gramStart"/>
+      <w:r>
+        <w:t>Jie</w:t>
+      </w:r>
+      <w:proofErr w:type="spellEnd"/>
+      <w:r>
+        <w:t xml:space="preserve"> </w:t>
+      </w:r>
+      <w:r>
+        <w:t xml:space="preserve"> Update</w:t>
+      </w:r>
+      <w:proofErr w:type="gramEnd"/>
+      <w:r>
+        <w:t xml:space="preserve"> in Endnote, titles are missing. </w:t>
       </w:r>
     </w:p>
   </w:comment>
-  <w:comment w:id="7" w:author="Bjoern Peters" w:date="2011-06-15T17:13:00Z" w:initials="BP">
+  <w:comment w:id="7" w:author="Bjoern Peters" w:date="2011-06-20T09:00:00Z" w:initials="BP">
     <w:p>
       <w:pPr>
         <w:pStyle w:val="CommentText"/>
@@ -3068,8 +3118,13 @@
         <w:annotationRef/>
       </w:r>
       <w:r>
-        <w:t>Discuss</w:t>
-      </w:r>
+        <w:t xml:space="preserve">AI: BP. Change response to say this is instances, and change manuscript </w:t>
+      </w:r>
+      <w:proofErr w:type="spellStart"/>
+      <w:r>
+        <w:t>accodingly</w:t>
+      </w:r>
+      <w:proofErr w:type="spellEnd"/>
     </w:p>
   </w:comment>
   <w:comment w:id="8" w:author="Bjoern Peters" w:date="2011-06-15T17:29:00Z" w:initials="BP">
@@ -3120,7 +3175,7 @@
       </w:r>
     </w:p>
   </w:comment>
-  <w:comment w:id="11" w:author="Bjoern Peters" w:date="2011-06-15T17:55:00Z" w:initials="BP">
+  <w:comment w:id="11" w:author="Bjoern Peters" w:date="2011-06-20T09:02:00Z" w:initials="BP">
     <w:p>
       <w:pPr>
         <w:pStyle w:val="CommentText"/>
@@ -3132,11 +3187,16 @@
         <w:annotationRef/>
       </w:r>
       <w:r>
-        <w:t xml:space="preserve">TODO: AI? </w:t>
-      </w:r>
+        <w:t xml:space="preserve">AI: </w:t>
+      </w:r>
+      <w:proofErr w:type="spellStart"/>
+      <w:r>
+        <w:t>Jie</w:t>
+      </w:r>
+      <w:proofErr w:type="spellEnd"/>
     </w:p>
   </w:comment>
-  <w:comment w:id="12" w:author="Bjoern Peters" w:date="2011-06-16T19:34:00Z" w:initials="BP">
+  <w:comment w:id="12" w:author="Bjoern Peters" w:date="2011-06-20T09:02:00Z" w:initials="BP">
     <w:p>
       <w:pPr>
         <w:pStyle w:val="CommentText"/>
@@ -3148,15 +3208,7 @@
         <w:annotationRef/>
       </w:r>
       <w:r>
-        <w:t>AI_3</w:t>
-      </w:r>
-      <w:proofErr w:type="gramStart"/>
-      <w:r>
-        <w:t>, ?</w:t>
-      </w:r>
-      <w:proofErr w:type="gramEnd"/>
-      <w:r>
-        <w:t xml:space="preserve"> </w:t>
+        <w:t>AI_3, Larissa</w:t>
       </w:r>
     </w:p>
   </w:comment>
@@ -3198,7 +3250,7 @@
       </w:r>
     </w:p>
   </w:comment>
-  <w:comment w:id="15" w:author="Bjoern Peters" w:date="2011-06-15T18:22:00Z" w:initials="BP">
+  <w:comment w:id="15" w:author="Bjoern Peters" w:date="2011-06-20T09:04:00Z" w:initials="BP">
     <w:p>
       <w:pPr>
         <w:pStyle w:val="CommentText"/>
@@ -3209,25 +3261,34 @@
         </w:rPr>
         <w:annotationRef/>
       </w:r>
+      <w:r>
+        <w:t>AI</w:t>
+      </w:r>
+      <w:r>
+        <w:t xml:space="preserve"> </w:t>
+      </w:r>
+      <w:proofErr w:type="spellStart"/>
+      <w:r>
+        <w:t>Jie</w:t>
+      </w:r>
+      <w:proofErr w:type="spellEnd"/>
+      <w:r>
+        <w:t>.</w:t>
+      </w:r>
+      <w:r>
+        <w:t xml:space="preserve"> ? </w:t>
+      </w:r>
       <w:proofErr w:type="gramStart"/>
       <w:r>
-        <w:t>AI ?</w:t>
+        <w:t>should</w:t>
       </w:r>
       <w:proofErr w:type="gramEnd"/>
       <w:r>
-        <w:t xml:space="preserve"> </w:t>
-      </w:r>
-      <w:proofErr w:type="gramStart"/>
-      <w:r>
-        <w:t>should</w:t>
-      </w:r>
-      <w:proofErr w:type="gramEnd"/>
-      <w:r>
         <w:t xml:space="preserve"> be done once for release accompanying article submission.</w:t>
       </w:r>
     </w:p>
   </w:comment>
-  <w:comment w:id="16" w:author="Bjoern Peters" w:date="2011-06-15T18:25:00Z" w:initials="BP">
+  <w:comment w:id="16" w:author="Bjoern Peters" w:date="2011-06-20T09:06:00Z" w:initials="BP">
     <w:p>
       <w:pPr>
         <w:pStyle w:val="CommentText"/>
@@ -3238,17 +3299,18 @@
         </w:rPr>
         <w:annotationRef/>
       </w:r>
-      <w:proofErr w:type="gramStart"/>
-      <w:r>
-        <w:t>AI ?</w:t>
-      </w:r>
-      <w:proofErr w:type="gramEnd"/>
-      <w:r>
-        <w:t xml:space="preserve"> : There were some issues with this previously; we may want to pick a different class for the table. </w:t>
+      <w:r>
+        <w:t xml:space="preserve">AI </w:t>
+      </w:r>
+      <w:r>
+        <w:t>Philippe</w:t>
+      </w:r>
+      <w:r>
+        <w:t xml:space="preserve">: There were some issues with this previously; we may want to pick a different class for the table. </w:t>
       </w:r>
     </w:p>
   </w:comment>
-  <w:comment w:id="17" w:author="Bjoern Peters" w:date="2011-06-15T18:34:00Z" w:initials="BP">
+  <w:comment w:id="17" w:author="Bjoern Peters" w:date="2011-06-20T09:08:00Z" w:initials="BP">
     <w:p>
       <w:pPr>
         <w:pStyle w:val="CommentText"/>
@@ -3260,11 +3322,11 @@
         <w:annotationRef/>
       </w:r>
       <w:r>
-        <w:t>This is probably too harsh, but I am super annoyed by this constant political bullshit.</w:t>
+        <w:t xml:space="preserve">AI: Philippe. </w:t>
       </w:r>
     </w:p>
   </w:comment>
-  <w:comment w:id="18" w:author="Bjoern Peters" w:date="2011-06-15T18:41:00Z" w:initials="BP">
+  <w:comment w:id="18" w:author="Bjoern Peters" w:date="2011-06-20T09:11:00Z" w:initials="BP">
     <w:p>
       <w:pPr>
         <w:pStyle w:val="CommentText"/>
@@ -3275,11 +3337,31 @@
         </w:rPr>
         <w:annotationRef/>
       </w:r>
-      <w:proofErr w:type="gramStart"/>
-      <w:r>
-        <w:t>AI ?</w:t>
-      </w:r>
-      <w:proofErr w:type="gramEnd"/>
+      <w:r>
+        <w:t xml:space="preserve">AI </w:t>
+      </w:r>
+      <w:proofErr w:type="spellStart"/>
+      <w:r>
+        <w:t>Jessica</w:t>
+      </w:r>
+      <w:r>
+        <w:t>we</w:t>
+      </w:r>
+      <w:proofErr w:type="spellEnd"/>
+      <w:r>
+        <w:t xml:space="preserve">; </w:t>
+      </w:r>
+      <w:proofErr w:type="spellStart"/>
+      <w:r>
+        <w:t>Bjoern</w:t>
+      </w:r>
+      <w:proofErr w:type="spellEnd"/>
+      <w:r>
+        <w:t xml:space="preserve"> to supply examples. Tradeoff between power and complexity</w:t>
+      </w:r>
+      <w:r>
+        <w:t>.</w:t>
+      </w:r>
       <w:r>
         <w:t xml:space="preserve"> </w:t>
       </w:r>
@@ -3301,7 +3383,7 @@
       </w:r>
     </w:p>
   </w:comment>
-  <w:comment w:id="20" w:author="Bjoern Peters" w:date="2011-06-15T18:51:00Z" w:initials="BP">
+  <w:comment w:id="20" w:author="Bjoern Peters" w:date="2011-06-20T09:14:00Z" w:initials="BP">
     <w:p>
       <w:pPr>
         <w:pStyle w:val="CommentText"/>
@@ -3313,7 +3395,58 @@
         <w:annotationRef/>
       </w:r>
       <w:r>
-        <w:t>AI: TODO</w:t>
+        <w:t xml:space="preserve">AI: </w:t>
+      </w:r>
+      <w:r>
+        <w:t>Chris, Larissa</w:t>
+      </w:r>
+    </w:p>
+  </w:comment>
+  <w:comment w:id="22" w:author="Bjoern Peters" w:date="2011-06-20T09:18:00Z" w:initials="BP">
+    <w:p>
+      <w:pPr>
+        <w:pStyle w:val="CommentText"/>
+      </w:pPr>
+      <w:r>
+        <w:rPr>
+          <w:rStyle w:val="CommentReference"/>
+        </w:rPr>
+        <w:annotationRef/>
+      </w:r>
+      <w:r>
+        <w:t xml:space="preserve">We do encourage more </w:t>
+      </w:r>
+      <w:proofErr w:type="spellStart"/>
+      <w:r>
+        <w:t>poepole</w:t>
+      </w:r>
+      <w:proofErr w:type="spellEnd"/>
+      <w:r>
+        <w:t xml:space="preserve"> to join and add to coverage for their domain, and starting from OBI provides a </w:t>
+      </w:r>
+      <w:proofErr w:type="spellStart"/>
+      <w:r>
+        <w:t>goodtarting</w:t>
+      </w:r>
+      <w:proofErr w:type="spellEnd"/>
+      <w:r>
+        <w:t xml:space="preserve"> point. Contributing back makes it easier to be foundry compliant, and increases visibility + usefulness of individual work. Need </w:t>
+      </w:r>
+      <w:proofErr w:type="spellStart"/>
+      <w:r>
+        <w:t>top</w:t>
+      </w:r>
+      <w:proofErr w:type="spellEnd"/>
+      <w:r>
+        <w:t xml:space="preserve"> point out </w:t>
+      </w:r>
+      <w:proofErr w:type="gramStart"/>
+      <w:r>
+        <w:t>success  over</w:t>
+      </w:r>
+      <w:proofErr w:type="gramEnd"/>
+      <w:r>
+        <w:t xml:space="preserve"> time</w:t>
       </w:r>
     </w:p>
   </w:comment>

</xml_diff>